<commit_message>
Swapped Up and Down buttons on PCB (making equal to Zonestar LCD)
</commit_message>
<xml_diff>
--- a/Electrical/OutputImages/LCD2004_Adapter.docx
+++ b/Electrical/OutputImages/LCD2004_Adapter.docx
@@ -206,10 +206,10 @@
           <w:noProof/>
         </w:rPr>
         <w:drawing>
-          <wp:inline distT="0" distB="0" distL="0" distR="0" wp14:anchorId="621CF760" wp14:editId="6118F9DD">
+          <wp:inline distT="0" distB="0" distL="0" distR="0" wp14:anchorId="44E8DC09" wp14:editId="56EF83B8">
             <wp:extent cx="3609975" cy="1990725"/>
             <wp:effectExtent l="0" t="9525" r="0" b="0"/>
-            <wp:docPr id="13" name="Grafik 13"/>
+            <wp:docPr id="3" name="Grafik 3"/>
             <wp:cNvGraphicFramePr>
               <a:graphicFrameLocks xmlns:a="http://schemas.openxmlformats.org/drawingml/2006/main" noChangeAspect="1"/>
             </wp:cNvGraphicFramePr>
@@ -303,10 +303,10 @@
           <w:noProof/>
         </w:rPr>
         <w:drawing>
-          <wp:inline distT="0" distB="0" distL="0" distR="0" wp14:anchorId="498FF44E" wp14:editId="2BD54F55">
+          <wp:inline distT="0" distB="0" distL="0" distR="0" wp14:anchorId="7A115ACC" wp14:editId="728CA4E3">
             <wp:extent cx="3609975" cy="1990725"/>
             <wp:effectExtent l="0" t="0" r="9525" b="9525"/>
-            <wp:docPr id="12" name="Grafik 12"/>
+            <wp:docPr id="2" name="Grafik 2"/>
             <wp:cNvGraphicFramePr>
               <a:graphicFrameLocks xmlns:a="http://schemas.openxmlformats.org/drawingml/2006/main" noChangeAspect="1"/>
             </wp:cNvGraphicFramePr>

</xml_diff>